<commit_message>
my modifications to docx
</commit_message>
<xml_diff>
--- a/TemplateProblemStatement.docx
+++ b/TemplateProblemStatement.docx
@@ -132,34 +132,14 @@
           <w:szCs w:val="22"/>
         </w:rPr>
       </w:pPr>
-      <w:proofErr w:type="gramStart"/>
-      <w:r>
-        <w:rPr>
-          <w:rFonts w:ascii="Times New Roman" w:hAnsi="Times New Roman" w:cs="Times New Roman"/>
-          <w:sz w:val="22"/>
-          <w:szCs w:val="22"/>
-        </w:rPr>
-        <w:t>e</w:t>
-      </w:r>
-      <w:proofErr w:type="gramEnd"/>
-      <w:r>
-        <w:rPr>
-          <w:rFonts w:ascii="Times New Roman" w:hAnsi="Times New Roman" w:cs="Times New Roman"/>
-          <w:sz w:val="22"/>
-          <w:szCs w:val="22"/>
-        </w:rPr>
-        <w:t xml:space="preserve">-mail: </w:t>
-      </w:r>
-      <w:proofErr w:type="spellStart"/>
-      <w:r>
-        <w:rPr>
-          <w:rFonts w:ascii="Times New Roman" w:hAnsi="Times New Roman" w:cs="Times New Roman"/>
-          <w:sz w:val="22"/>
-          <w:szCs w:val="22"/>
-        </w:rPr>
-        <w:t>yourname@yourorganization.xxx</w:t>
-      </w:r>
-      <w:proofErr w:type="spellEnd"/>
+      <w:r>
+        <w:rPr>
+          <w:rFonts w:ascii="Times New Roman" w:hAnsi="Times New Roman" w:cs="Times New Roman"/>
+          <w:sz w:val="22"/>
+          <w:szCs w:val="22"/>
+        </w:rPr>
+        <w:t>e-mail: yourname@yourorganization.xxx</w:t>
+      </w:r>
     </w:p>
     <w:p>
       <w:pPr>
@@ -223,16 +203,7 @@
           <w:sz w:val="22"/>
           <w:szCs w:val="22"/>
         </w:rPr>
-        <w:t xml:space="preserve">This file provides a template for the preparation of </w:t>
-      </w:r>
-      <w:proofErr w:type="gramStart"/>
-      <w:r>
-        <w:rPr>
-          <w:rFonts w:ascii="Times New Roman" w:hAnsi="Times New Roman" w:cs="Times New Roman"/>
-          <w:sz w:val="22"/>
-          <w:szCs w:val="22"/>
-        </w:rPr>
-        <w:t xml:space="preserve">papers </w:t>
+        <w:t xml:space="preserve">This file provides a template for the preparation of papers </w:t>
       </w:r>
       <w:r>
         <w:rPr>
@@ -242,16 +213,32 @@
         </w:rPr>
         <w:t>.</w:t>
       </w:r>
-      <w:proofErr w:type="gramEnd"/>
-    </w:p>
-    <w:p>
-      <w:pPr>
-        <w:rPr>
-          <w:rFonts w:ascii="Times New Roman" w:hAnsi="Times New Roman" w:cs="Times New Roman"/>
-          <w:sz w:val="22"/>
-          <w:szCs w:val="22"/>
-        </w:rPr>
-      </w:pPr>
+    </w:p>
+    <w:p>
+      <w:pPr>
+        <w:rPr>
+          <w:rFonts w:ascii="Times New Roman" w:hAnsi="Times New Roman" w:cs="Times New Roman"/>
+          <w:sz w:val="22"/>
+          <w:szCs w:val="22"/>
+        </w:rPr>
+      </w:pPr>
+    </w:p>
+    <w:p>
+      <w:pPr>
+        <w:rPr>
+          <w:rFonts w:ascii="Times New Roman" w:hAnsi="Times New Roman" w:cs="Times New Roman"/>
+          <w:sz w:val="22"/>
+          <w:szCs w:val="22"/>
+        </w:rPr>
+      </w:pPr>
+      <w:r>
+        <w:rPr>
+          <w:rFonts w:ascii="Times New Roman" w:hAnsi="Times New Roman" w:cs="Times New Roman"/>
+          <w:sz w:val="22"/>
+          <w:szCs w:val="22"/>
+        </w:rPr>
+        <w:t>This is my section – do not work here</w:t>
+      </w:r>
       <w:bookmarkStart w:id="0" w:name="_GoBack"/>
       <w:bookmarkEnd w:id="0"/>
     </w:p>
@@ -263,6 +250,15 @@
           <w:szCs w:val="22"/>
         </w:rPr>
       </w:pPr>
+    </w:p>
+    <w:p>
+      <w:pPr>
+        <w:rPr>
+          <w:rFonts w:ascii="Times New Roman" w:hAnsi="Times New Roman" w:cs="Times New Roman"/>
+          <w:sz w:val="22"/>
+          <w:szCs w:val="22"/>
+        </w:rPr>
+      </w:pPr>
       <w:r>
         <w:rPr>
           <w:rFonts w:ascii="Times New Roman" w:hAnsi="Times New Roman" w:cs="Times New Roman"/>
@@ -562,7 +558,6 @@
         </w:rPr>
         <w:tab/>
       </w:r>
-      <w:proofErr w:type="gramStart"/>
       <w:r>
         <w:rPr>
           <w:rFonts w:ascii="Times New Roman" w:hAnsi="Times New Roman" w:cs="Times New Roman"/>
@@ -575,25 +570,8 @@
           <w:rFonts w:ascii="Times New Roman" w:hAnsi="Times New Roman" w:cs="Times New Roman"/>
           <w:i w:val="0"/>
         </w:rPr>
-        <w:t xml:space="preserve">10 </w:t>
-      </w:r>
-      <w:proofErr w:type="spellStart"/>
-      <w:r>
-        <w:rPr>
-          <w:rFonts w:ascii="Times New Roman" w:hAnsi="Times New Roman" w:cs="Times New Roman"/>
-          <w:i w:val="0"/>
-        </w:rPr>
-        <w:t>pt</w:t>
-      </w:r>
-      <w:proofErr w:type="spellEnd"/>
-      <w:r>
-        <w:rPr>
-          <w:rFonts w:ascii="Times New Roman" w:hAnsi="Times New Roman" w:cs="Times New Roman"/>
-          <w:i w:val="0"/>
-        </w:rPr>
-        <w:t xml:space="preserve"> Times New Roman typeface.</w:t>
-      </w:r>
-      <w:proofErr w:type="gramEnd"/>
+        <w:t>10 pt Times New Roman typeface.</w:t>
+      </w:r>
     </w:p>
     <w:tbl>
       <w:tblPr>
@@ -756,23 +734,13 @@
                 <w:szCs w:val="22"/>
               </w:rPr>
             </w:pPr>
-            <w:proofErr w:type="spellStart"/>
             <w:r>
               <w:rPr>
                 <w:rFonts w:ascii="Times New Roman" w:hAnsi="Times New Roman" w:cs="Times New Roman"/>
                 <w:sz w:val="22"/>
                 <w:szCs w:val="22"/>
               </w:rPr>
-              <w:t>Inj</w:t>
-            </w:r>
-            <w:proofErr w:type="spellEnd"/>
-            <w:r>
-              <w:rPr>
-                <w:rFonts w:ascii="Times New Roman" w:hAnsi="Times New Roman" w:cs="Times New Roman"/>
-                <w:sz w:val="22"/>
-                <w:szCs w:val="22"/>
-              </w:rPr>
-              <w:t>/Pro/W1/W2</w:t>
+              <w:t>Inj/Pro/W1/W2</w:t>
             </w:r>
           </w:p>
         </w:tc>
@@ -1015,6 +983,7 @@
                 <w:sz w:val="22"/>
                 <w:szCs w:val="22"/>
               </w:rPr>
+              <w:lastRenderedPageBreak/>
               <w:t>Vapor flow rate</w:t>
             </w:r>
           </w:p>
@@ -1111,7 +1080,6 @@
           <w:sz w:val="22"/>
           <w:szCs w:val="22"/>
         </w:rPr>
-        <w:lastRenderedPageBreak/>
         <w:drawing>
           <wp:inline distT="0" distB="0" distL="0" distR="0" wp14:anchorId="56CFEC79" wp14:editId="364E347E">
             <wp:extent cx="2733675" cy="1537692"/>
@@ -1186,16 +1154,8 @@
           <w:i w:val="0"/>
         </w:rPr>
         <w:tab/>
-      </w:r>
-      <w:proofErr w:type="gramStart"/>
-      <w:r>
-        <w:rPr>
-          <w:rFonts w:ascii="Times New Roman" w:hAnsi="Times New Roman" w:cs="Times New Roman"/>
-          <w:i w:val="0"/>
-        </w:rPr>
         <w:t>Illustration of placement of figure and caption.</w:t>
       </w:r>
-      <w:proofErr w:type="gramEnd"/>
       <w:r>
         <w:rPr>
           <w:rFonts w:ascii="Times New Roman" w:hAnsi="Times New Roman" w:cs="Times New Roman"/>

</xml_diff>

<commit_message>
i want to modify this line
</commit_message>
<xml_diff>
--- a/TemplateProblemStatement.docx
+++ b/TemplateProblemStatement.docx
@@ -132,14 +132,34 @@
           <w:szCs w:val="22"/>
         </w:rPr>
       </w:pPr>
-      <w:r>
-        <w:rPr>
-          <w:rFonts w:ascii="Times New Roman" w:hAnsi="Times New Roman" w:cs="Times New Roman"/>
-          <w:sz w:val="22"/>
-          <w:szCs w:val="22"/>
-        </w:rPr>
-        <w:t>e-mail: yourname@yourorganization.xxx</w:t>
-      </w:r>
+      <w:proofErr w:type="gramStart"/>
+      <w:r>
+        <w:rPr>
+          <w:rFonts w:ascii="Times New Roman" w:hAnsi="Times New Roman" w:cs="Times New Roman"/>
+          <w:sz w:val="22"/>
+          <w:szCs w:val="22"/>
+        </w:rPr>
+        <w:t>e</w:t>
+      </w:r>
+      <w:proofErr w:type="gramEnd"/>
+      <w:r>
+        <w:rPr>
+          <w:rFonts w:ascii="Times New Roman" w:hAnsi="Times New Roman" w:cs="Times New Roman"/>
+          <w:sz w:val="22"/>
+          <w:szCs w:val="22"/>
+        </w:rPr>
+        <w:t xml:space="preserve">-mail: </w:t>
+      </w:r>
+      <w:proofErr w:type="spellStart"/>
+      <w:r>
+        <w:rPr>
+          <w:rFonts w:ascii="Times New Roman" w:hAnsi="Times New Roman" w:cs="Times New Roman"/>
+          <w:sz w:val="22"/>
+          <w:szCs w:val="22"/>
+        </w:rPr>
+        <w:t>yourname@yourorganization.xxx</w:t>
+      </w:r>
+      <w:proofErr w:type="spellEnd"/>
     </w:p>
     <w:p>
       <w:pPr>
@@ -203,7 +223,16 @@
           <w:sz w:val="22"/>
           <w:szCs w:val="22"/>
         </w:rPr>
-        <w:t xml:space="preserve">This file provides a template for the preparation of papers </w:t>
+        <w:t xml:space="preserve">This file provides a template for the preparation of </w:t>
+      </w:r>
+      <w:proofErr w:type="gramStart"/>
+      <w:r>
+        <w:rPr>
+          <w:rFonts w:ascii="Times New Roman" w:hAnsi="Times New Roman" w:cs="Times New Roman"/>
+          <w:sz w:val="22"/>
+          <w:szCs w:val="22"/>
+        </w:rPr>
+        <w:t xml:space="preserve">papers </w:t>
       </w:r>
       <w:r>
         <w:rPr>
@@ -213,31 +242,32 @@
         </w:rPr>
         <w:t>.</w:t>
       </w:r>
-    </w:p>
-    <w:p>
-      <w:pPr>
-        <w:rPr>
-          <w:rFonts w:ascii="Times New Roman" w:hAnsi="Times New Roman" w:cs="Times New Roman"/>
-          <w:sz w:val="22"/>
-          <w:szCs w:val="22"/>
-        </w:rPr>
-      </w:pPr>
-    </w:p>
-    <w:p>
-      <w:pPr>
-        <w:rPr>
-          <w:rFonts w:ascii="Times New Roman" w:hAnsi="Times New Roman" w:cs="Times New Roman"/>
-          <w:sz w:val="22"/>
-          <w:szCs w:val="22"/>
-        </w:rPr>
-      </w:pPr>
-      <w:r>
-        <w:rPr>
-          <w:rFonts w:ascii="Times New Roman" w:hAnsi="Times New Roman" w:cs="Times New Roman"/>
-          <w:sz w:val="22"/>
-          <w:szCs w:val="22"/>
-        </w:rPr>
-        <w:t>I can write this section, let me do it</w:t>
+      <w:proofErr w:type="gramEnd"/>
+    </w:p>
+    <w:p>
+      <w:pPr>
+        <w:rPr>
+          <w:rFonts w:ascii="Times New Roman" w:hAnsi="Times New Roman" w:cs="Times New Roman"/>
+          <w:sz w:val="22"/>
+          <w:szCs w:val="22"/>
+        </w:rPr>
+      </w:pPr>
+    </w:p>
+    <w:p>
+      <w:pPr>
+        <w:rPr>
+          <w:rFonts w:ascii="Times New Roman" w:hAnsi="Times New Roman" w:cs="Times New Roman"/>
+          <w:sz w:val="22"/>
+          <w:szCs w:val="22"/>
+        </w:rPr>
+      </w:pPr>
+      <w:r>
+        <w:rPr>
+          <w:rFonts w:ascii="Times New Roman" w:hAnsi="Times New Roman" w:cs="Times New Roman"/>
+          <w:sz w:val="22"/>
+          <w:szCs w:val="22"/>
+        </w:rPr>
+        <w:t>Seriously, in this line again?</w:t>
       </w:r>
       <w:bookmarkStart w:id="0" w:name="_GoBack"/>
       <w:bookmarkEnd w:id="0"/>
@@ -558,6 +588,7 @@
         </w:rPr>
         <w:tab/>
       </w:r>
+      <w:proofErr w:type="gramStart"/>
       <w:r>
         <w:rPr>
           <w:rFonts w:ascii="Times New Roman" w:hAnsi="Times New Roman" w:cs="Times New Roman"/>
@@ -570,8 +601,25 @@
           <w:rFonts w:ascii="Times New Roman" w:hAnsi="Times New Roman" w:cs="Times New Roman"/>
           <w:i w:val="0"/>
         </w:rPr>
-        <w:t>10 pt Times New Roman typeface.</w:t>
-      </w:r>
+        <w:t xml:space="preserve">10 </w:t>
+      </w:r>
+      <w:proofErr w:type="spellStart"/>
+      <w:r>
+        <w:rPr>
+          <w:rFonts w:ascii="Times New Roman" w:hAnsi="Times New Roman" w:cs="Times New Roman"/>
+          <w:i w:val="0"/>
+        </w:rPr>
+        <w:t>pt</w:t>
+      </w:r>
+      <w:proofErr w:type="spellEnd"/>
+      <w:r>
+        <w:rPr>
+          <w:rFonts w:ascii="Times New Roman" w:hAnsi="Times New Roman" w:cs="Times New Roman"/>
+          <w:i w:val="0"/>
+        </w:rPr>
+        <w:t xml:space="preserve"> Times New Roman typeface.</w:t>
+      </w:r>
+      <w:proofErr w:type="gramEnd"/>
     </w:p>
     <w:tbl>
       <w:tblPr>
@@ -734,13 +782,23 @@
                 <w:szCs w:val="22"/>
               </w:rPr>
             </w:pPr>
+            <w:proofErr w:type="spellStart"/>
             <w:r>
               <w:rPr>
                 <w:rFonts w:ascii="Times New Roman" w:hAnsi="Times New Roman" w:cs="Times New Roman"/>
                 <w:sz w:val="22"/>
                 <w:szCs w:val="22"/>
               </w:rPr>
-              <w:t>Inj/Pro/W1/W2</w:t>
+              <w:t>Inj</w:t>
+            </w:r>
+            <w:proofErr w:type="spellEnd"/>
+            <w:r>
+              <w:rPr>
+                <w:rFonts w:ascii="Times New Roman" w:hAnsi="Times New Roman" w:cs="Times New Roman"/>
+                <w:sz w:val="22"/>
+                <w:szCs w:val="22"/>
+              </w:rPr>
+              <w:t>/Pro/W1/W2</w:t>
             </w:r>
           </w:p>
         </w:tc>
@@ -1154,8 +1212,16 @@
           <w:i w:val="0"/>
         </w:rPr>
         <w:tab/>
+      </w:r>
+      <w:proofErr w:type="gramStart"/>
+      <w:r>
+        <w:rPr>
+          <w:rFonts w:ascii="Times New Roman" w:hAnsi="Times New Roman" w:cs="Times New Roman"/>
+          <w:i w:val="0"/>
+        </w:rPr>
         <w:t>Illustration of placement of figure and caption.</w:t>
       </w:r>
+      <w:proofErr w:type="gramEnd"/>
       <w:r>
         <w:rPr>
           <w:rFonts w:ascii="Times New Roman" w:hAnsi="Times New Roman" w:cs="Times New Roman"/>

</xml_diff>